<commit_message>
reUpload with repository link
</commit_message>
<xml_diff>
--- a/Week 5 Coding Assignment.docx
+++ b/Week 5 Coding Assignment.docx
@@ -1762,6 +1762,18 @@
           <w:shd w:fill="auto" w:val="clear"/>
         </w:rPr>
       </w:pPr>
+      <w:r>
+        <w:rPr>
+          <w:rFonts w:ascii="Times New Roman" w:hAnsi="Times New Roman" w:cs="Times New Roman" w:eastAsia="Times New Roman"/>
+          <w:b/>
+          <w:color w:val="auto"/>
+          <w:spacing w:val="0"/>
+          <w:position w:val="0"/>
+          <w:sz w:val="24"/>
+          <w:shd w:fill="auto" w:val="clear"/>
+        </w:rPr>
+        <w:t xml:space="preserve">I removed my password in the database so this will not work without adding your own.</w:t>
+      </w:r>
     </w:p>
     <w:p>
       <w:pPr>
@@ -2231,6 +2243,37 @@
         </w:rPr>
         <w:t xml:space="preserve">URL to GitHub Repository:</w:t>
       </w:r>
+    </w:p>
+    <w:p>
+      <w:pPr>
+        <w:spacing w:before="0" w:after="160" w:line="259"/>
+        <w:ind w:right="0" w:left="0" w:firstLine="0"/>
+        <w:jc w:val="left"/>
+        <w:rPr>
+          <w:rFonts w:ascii="Times New Roman" w:hAnsi="Times New Roman" w:cs="Times New Roman" w:eastAsia="Times New Roman"/>
+          <w:b/>
+          <w:color w:val="auto"/>
+          <w:spacing w:val="0"/>
+          <w:position w:val="0"/>
+          <w:sz w:val="24"/>
+          <w:shd w:fill="auto" w:val="clear"/>
+        </w:rPr>
+      </w:pPr>
+      <w:hyperlink xmlns:r="http://schemas.openxmlformats.org/officeDocument/2006/relationships" r:id="docRId18">
+        <w:r>
+          <w:rPr>
+            <w:rFonts w:ascii="Times New Roman" w:hAnsi="Times New Roman" w:cs="Times New Roman" w:eastAsia="Times New Roman"/>
+            <w:b/>
+            <w:color w:val="0000FF"/>
+            <w:spacing w:val="0"/>
+            <w:position w:val="0"/>
+            <w:sz w:val="24"/>
+            <w:u w:val="single"/>
+            <w:shd w:fill="auto" w:val="clear"/>
+          </w:rPr>
+          <w:t xml:space="preserve">https://github.com/mwersky/Week_11-5_Assignment</w:t>
+        </w:r>
+      </w:hyperlink>
     </w:p>
   </w:body>
 </w:document>

</xml_diff>